<commit_message>
added covid 19 infograph
</commit_message>
<xml_diff>
--- a/papers/04TH/classdescription/minicase description.docx
+++ b/papers/04TH/classdescription/minicase description.docx
@@ -75,8 +75,6 @@
           <w:lang w:val="en-GB"/>
         </w:rPr>
       </w:pPr>
-      <w:bookmarkStart w:id="0" w:name="_GoBack"/>
-      <w:bookmarkEnd w:id="0"/>
     </w:p>
     <w:p>
       <w:pPr>
@@ -866,7 +864,7 @@
       </w:pPr>
       <w:r>
         <w:rPr>
-          <w:lang w:val="en-GB"/>
+          <w:noProof/>
         </w:rPr>
         <w:drawing>
           <wp:inline distT="0" distB="0" distL="0" distR="0" wp14:anchorId="530B2284" wp14:editId="6D3814B4">
@@ -2139,7 +2137,7 @@
       </w:pPr>
       <w:r>
         <w:rPr>
-          <w:lang w:val="en-GB"/>
+          <w:noProof/>
         </w:rPr>
         <w:drawing>
           <wp:inline distT="0" distB="0" distL="0" distR="0" wp14:anchorId="260CEA62" wp14:editId="4110826C">
@@ -2215,7 +2213,7 @@
       </w:pPr>
       <w:r>
         <w:rPr>
-          <w:lang w:val="en-GB"/>
+          <w:noProof/>
         </w:rPr>
         <w:lastRenderedPageBreak/>
         <w:drawing>
@@ -2271,6 +2269,13 @@
         </w:rPr>
         <w:t>Problem two: Compute the weighted total for each student</w:t>
       </w:r>
+      <w:r>
+        <w:rPr>
+          <w:b/>
+          <w:lang w:val="en-GB"/>
+        </w:rPr>
+        <w:t xml:space="preserve"> marks per test</w:t>
+      </w:r>
     </w:p>
     <w:p>
       <w:pPr>
@@ -2308,7 +2313,33 @@
         <w:rPr>
           <w:lang w:val="en-GB"/>
         </w:rPr>
-        <w:t xml:space="preserve"> of the three exams. To do this, the </w:t>
+        <w:t xml:space="preserve"> of the three exams</w:t>
+      </w:r>
+      <w:r>
+        <w:rPr>
+          <w:lang w:val="en-GB"/>
+        </w:rPr>
+        <w:t xml:space="preserve"> </w:t>
+      </w:r>
+      <w:proofErr w:type="spellStart"/>
+      <w:r>
+        <w:rPr>
+          <w:lang w:val="en-GB"/>
+        </w:rPr>
+        <w:t>i.e</w:t>
+      </w:r>
+      <w:proofErr w:type="spellEnd"/>
+      <w:r>
+        <w:rPr>
+          <w:lang w:val="en-GB"/>
+        </w:rPr>
+        <w:t xml:space="preserve"> assignment, midterm and the final exam</w:t>
+      </w:r>
+      <w:r>
+        <w:rPr>
+          <w:lang w:val="en-GB"/>
+        </w:rPr>
+        <w:t xml:space="preserve">. To do this, the </w:t>
       </w:r>
       <w:r>
         <w:rPr>
@@ -2352,7 +2383,13 @@
         <w:rPr>
           <w:lang w:val="en-GB"/>
         </w:rPr>
-        <w:t xml:space="preserve"> next to the final exam column</w:t>
+        <w:t xml:space="preserve"> next to the </w:t>
+      </w:r>
+      <w:r>
+        <w:rPr>
+          <w:lang w:val="en-GB"/>
+        </w:rPr>
+        <w:t xml:space="preserve"> exam column</w:t>
       </w:r>
     </w:p>
     <w:p>
@@ -2374,6 +2411,12 @@
         </w:rPr>
         <w:t xml:space="preserve">Give the column a name </w:t>
       </w:r>
+      <w:r>
+        <w:rPr>
+          <w:lang w:val="en-GB"/>
+        </w:rPr>
+        <w:t xml:space="preserve"> e.g. assignment weighted score, midterm weighted score </w:t>
+      </w:r>
     </w:p>
     <w:p>
       <w:pPr>
@@ -2392,7 +2435,13 @@
         <w:rPr>
           <w:lang w:val="en-GB"/>
         </w:rPr>
-        <w:t xml:space="preserve">Inside a cell in the created column, insert the sum function =SUM </w:t>
+        <w:t>Inside a cell in the created colum</w:t>
+      </w:r>
+      <w:r>
+        <w:rPr>
+          <w:lang w:val="en-GB"/>
+        </w:rPr>
+        <w:t xml:space="preserve">n, insert the function that will take the exam percentage value and multiply by the exam e.g. for assignment it will be  for example =91*0.20 </w:t>
       </w:r>
     </w:p>
     <w:p>
@@ -2444,6 +2493,12 @@
         </w:rPr>
         <w:t>columns</w:t>
       </w:r>
+      <w:r>
+        <w:rPr>
+          <w:lang w:val="en-GB"/>
+        </w:rPr>
+        <w:t xml:space="preserve"> down to fill other row values</w:t>
+      </w:r>
     </w:p>
     <w:p>
       <w:pPr>
@@ -2462,19 +2517,19 @@
         <w:rPr>
           <w:lang w:val="en-GB"/>
         </w:rPr>
-        <w:t xml:space="preserve">The result is the total for the  </w:t>
-      </w:r>
-      <w:r>
-        <w:rPr>
-          <w:lang w:val="en-GB"/>
-        </w:rPr>
-        <w:t>first</w:t>
-      </w:r>
-      <w:r>
-        <w:rPr>
-          <w:lang w:val="en-GB"/>
-        </w:rPr>
-        <w:t xml:space="preserve"> student</w:t>
+        <w:t>The result is the marks</w:t>
+      </w:r>
+      <w:r>
+        <w:rPr>
+          <w:lang w:val="en-GB"/>
+        </w:rPr>
+        <w:t xml:space="preserve"> for the  </w:t>
+      </w:r>
+      <w:r>
+        <w:rPr>
+          <w:lang w:val="en-GB"/>
+        </w:rPr>
+        <w:t>each exam</w:t>
       </w:r>
     </w:p>
     <w:p>
@@ -2523,26 +2578,6 @@
     </w:p>
     <w:p>
       <w:pPr>
-        <w:pStyle w:val="ListParagraph"/>
-        <w:numPr>
-          <w:ilvl w:val="0"/>
-          <w:numId w:val="1"/>
-        </w:numPr>
-        <w:spacing w:line="360" w:lineRule="auto"/>
-        <w:jc w:val="both"/>
-        <w:rPr>
-          <w:lang w:val="en-GB"/>
-        </w:rPr>
-      </w:pPr>
-      <w:r>
-        <w:rPr>
-          <w:lang w:val="en-GB"/>
-        </w:rPr>
-        <w:t>The result is the final total marks</w:t>
-      </w:r>
-    </w:p>
-    <w:p>
-      <w:pPr>
         <w:spacing w:line="360" w:lineRule="auto"/>
         <w:jc w:val="both"/>
         <w:rPr>
@@ -2564,10 +2599,10 @@
         </w:rPr>
         <w:lastRenderedPageBreak/>
         <w:drawing>
-          <wp:inline distT="0" distB="0" distL="0" distR="0" wp14:anchorId="2E898164" wp14:editId="6C35B856">
-            <wp:extent cx="5943600" cy="2905125"/>
-            <wp:effectExtent l="0" t="0" r="0" b="9525"/>
-            <wp:docPr id="5" name="Picture 5"/>
+          <wp:inline distT="0" distB="0" distL="0" distR="0" wp14:anchorId="5E1A20CF" wp14:editId="328883BE">
+            <wp:extent cx="5943600" cy="1962785"/>
+            <wp:effectExtent l="0" t="0" r="0" b="0"/>
+            <wp:docPr id="4" name="Picture 4"/>
             <wp:cNvGraphicFramePr>
               <a:graphicFrameLocks xmlns:a="http://schemas.openxmlformats.org/drawingml/2006/main" noChangeAspect="1"/>
             </wp:cNvGraphicFramePr>
@@ -2587,7 +2622,7 @@
                   <pic:spPr>
                     <a:xfrm>
                       <a:off x="0" y="0"/>
-                      <a:ext cx="5943600" cy="2905125"/>
+                      <a:ext cx="5943600" cy="1962785"/>
                     </a:xfrm>
                     <a:prstGeom prst="rect">
                       <a:avLst/>
@@ -2622,10 +2657,10 @@
           <w:lang w:val="en-GB"/>
         </w:rPr>
         <w:drawing>
-          <wp:inline distT="0" distB="0" distL="0" distR="0" wp14:anchorId="72D93050" wp14:editId="23AB8E0B">
-            <wp:extent cx="5943600" cy="2347595"/>
+          <wp:inline distT="0" distB="0" distL="0" distR="0" wp14:anchorId="37AACB89" wp14:editId="2F74664C">
+            <wp:extent cx="5943600" cy="2095500"/>
             <wp:effectExtent l="0" t="0" r="0" b="0"/>
-            <wp:docPr id="18" name="Picture 18"/>
+            <wp:docPr id="6" name="Picture 6"/>
             <wp:cNvGraphicFramePr>
               <a:graphicFrameLocks xmlns:a="http://schemas.openxmlformats.org/drawingml/2006/main" noChangeAspect="1"/>
             </wp:cNvGraphicFramePr>
@@ -2645,7 +2680,7 @@
                   <pic:spPr>
                     <a:xfrm>
                       <a:off x="0" y="0"/>
-                      <a:ext cx="5943600" cy="2347595"/>
+                      <a:ext cx="5943600" cy="2095500"/>
                     </a:xfrm>
                     <a:prstGeom prst="rect">
                       <a:avLst/>
@@ -2681,42 +2716,6 @@
         <w:spacing w:line="360" w:lineRule="auto"/>
         <w:jc w:val="both"/>
         <w:rPr>
-          <w:lang w:val="en-GB"/>
-        </w:rPr>
-      </w:pPr>
-    </w:p>
-    <w:p>
-      <w:pPr>
-        <w:spacing w:line="360" w:lineRule="auto"/>
-        <w:jc w:val="both"/>
-        <w:rPr>
-          <w:lang w:val="en-GB"/>
-        </w:rPr>
-      </w:pPr>
-    </w:p>
-    <w:p>
-      <w:pPr>
-        <w:spacing w:line="360" w:lineRule="auto"/>
-        <w:jc w:val="both"/>
-        <w:rPr>
-          <w:lang w:val="en-GB"/>
-        </w:rPr>
-      </w:pPr>
-    </w:p>
-    <w:p>
-      <w:pPr>
-        <w:spacing w:line="360" w:lineRule="auto"/>
-        <w:jc w:val="both"/>
-        <w:rPr>
-          <w:lang w:val="en-GB"/>
-        </w:rPr>
-      </w:pPr>
-    </w:p>
-    <w:p>
-      <w:pPr>
-        <w:spacing w:line="360" w:lineRule="auto"/>
-        <w:jc w:val="both"/>
-        <w:rPr>
           <w:b/>
           <w:sz w:val="24"/>
           <w:szCs w:val="24"/>
@@ -2730,7 +2729,6 @@
           <w:szCs w:val="24"/>
           <w:lang w:val="en-GB"/>
         </w:rPr>
-        <w:lastRenderedPageBreak/>
         <w:t>Problem three</w:t>
       </w:r>
       <w:r>
@@ -2740,16 +2738,7 @@
           <w:szCs w:val="24"/>
           <w:lang w:val="en-GB"/>
         </w:rPr>
-        <w:t xml:space="preserve">: </w:t>
-      </w:r>
-      <w:r>
-        <w:rPr>
-          <w:b/>
-          <w:sz w:val="24"/>
-          <w:szCs w:val="24"/>
-          <w:lang w:val="en-GB"/>
-        </w:rPr>
-        <w:t xml:space="preserve">Compute the grade for each student </w:t>
+        <w:t xml:space="preserve">: Compute the grade for each student </w:t>
       </w:r>
     </w:p>
     <w:p>
@@ -2827,7 +2816,13 @@
         <w:rPr>
           <w:lang w:val="en-GB"/>
         </w:rPr>
-        <w:t xml:space="preserve"> for the student, this </w:t>
+        <w:t xml:space="preserve"> for each </w:t>
+      </w:r>
+      <w:r>
+        <w:rPr>
+          <w:lang w:val="en-GB"/>
+        </w:rPr>
+        <w:t xml:space="preserve">student, this </w:t>
       </w:r>
       <w:r>
         <w:rPr>
@@ -2983,27 +2978,21 @@
         <w:rPr>
           <w:lang w:val="en-GB"/>
         </w:rPr>
-        <w:t xml:space="preserve">   </w:t>
-      </w:r>
-      <w:r>
-        <w:rPr>
-          <w:lang w:val="en-GB"/>
-        </w:rPr>
         <w:t>=</w:t>
       </w:r>
-      <w:r>
-        <w:rPr>
-          <w:i/>
-          <w:lang w:val="en-GB"/>
-        </w:rPr>
-        <w:t>AVERAGE (</w:t>
-      </w:r>
-      <w:r>
-        <w:rPr>
-          <w:i/>
-          <w:lang w:val="en-GB"/>
-        </w:rPr>
-        <w:t>D2:F2)</w:t>
+      <w:proofErr w:type="gramStart"/>
+      <w:r>
+        <w:rPr>
+          <w:lang w:val="en-GB"/>
+        </w:rPr>
+        <w:t>AVERAGE(</w:t>
+      </w:r>
+      <w:proofErr w:type="gramEnd"/>
+      <w:r>
+        <w:rPr>
+          <w:lang w:val="en-GB"/>
+        </w:rPr>
+        <w:t>E2+G2+I2)</w:t>
       </w:r>
     </w:p>
     <w:p>
@@ -3015,20 +3004,11 @@
           <w:lang w:val="en-GB"/>
         </w:rPr>
       </w:pPr>
-    </w:p>
-    <w:p>
-      <w:pPr>
-        <w:pStyle w:val="ListParagraph"/>
-        <w:spacing w:line="360" w:lineRule="auto"/>
-        <w:jc w:val="both"/>
-        <w:rPr>
-          <w:lang w:val="en-GB"/>
-        </w:rPr>
-      </w:pPr>
-      <w:r>
-        <w:rPr>
-          <w:lang w:val="en-GB"/>
-        </w:rPr>
+      <w:r>
+        <w:rPr>
+          <w:lang w:val="en-GB"/>
+        </w:rPr>
+        <w:lastRenderedPageBreak/>
         <w:t xml:space="preserve">The above </w:t>
       </w:r>
       <w:r>
@@ -3216,6 +3196,8 @@
         </w:rPr>
         <w:t>students</w:t>
       </w:r>
+      <w:bookmarkStart w:id="0" w:name="_GoBack"/>
+      <w:bookmarkEnd w:id="0"/>
       <w:r>
         <w:rPr>
           <w:lang w:val="en-GB"/>
@@ -3241,24 +3223,15 @@
           <w:lang w:val="en-GB"/>
         </w:rPr>
       </w:pPr>
-    </w:p>
-    <w:p>
-      <w:pPr>
-        <w:spacing w:line="360" w:lineRule="auto"/>
-        <w:jc w:val="both"/>
-        <w:rPr>
-          <w:lang w:val="en-GB"/>
-        </w:rPr>
-      </w:pPr>
       <w:r>
         <w:rPr>
           <w:lang w:val="en-GB"/>
         </w:rPr>
         <w:drawing>
-          <wp:inline distT="0" distB="0" distL="0" distR="0" wp14:anchorId="01CAA636" wp14:editId="0C8F224B">
-            <wp:extent cx="5943600" cy="2193925"/>
+          <wp:inline distT="0" distB="0" distL="0" distR="0" wp14:anchorId="3EB63470" wp14:editId="4D250D66">
+            <wp:extent cx="5943600" cy="2266950"/>
             <wp:effectExtent l="0" t="0" r="0" b="0"/>
-            <wp:docPr id="19" name="Picture 19"/>
+            <wp:docPr id="8" name="Picture 8"/>
             <wp:cNvGraphicFramePr>
               <a:graphicFrameLocks xmlns:a="http://schemas.openxmlformats.org/drawingml/2006/main" noChangeAspect="1"/>
             </wp:cNvGraphicFramePr>
@@ -3278,7 +3251,7 @@
                   <pic:spPr>
                     <a:xfrm>
                       <a:off x="0" y="0"/>
-                      <a:ext cx="5943600" cy="2193925"/>
+                      <a:ext cx="5943600" cy="2266950"/>
                     </a:xfrm>
                     <a:prstGeom prst="rect">
                       <a:avLst/>
@@ -3302,6 +3275,15 @@
     </w:p>
     <w:p>
       <w:pPr>
+        <w:spacing w:line="360" w:lineRule="auto"/>
+        <w:jc w:val="both"/>
+        <w:rPr>
+          <w:lang w:val="en-GB"/>
+        </w:rPr>
+      </w:pPr>
+    </w:p>
+    <w:p>
+      <w:pPr>
         <w:pStyle w:val="ListParagraph"/>
         <w:numPr>
           <w:ilvl w:val="0"/>
@@ -3317,7 +3299,6 @@
         <w:rPr>
           <w:lang w:val="en-GB"/>
         </w:rPr>
-        <w:lastRenderedPageBreak/>
         <w:t>The next step is to add a new column on next</w:t>
       </w:r>
       <w:r>
@@ -3490,15 +3471,45 @@
           <w:lang w:val="en-GB"/>
         </w:rPr>
       </w:pPr>
+    </w:p>
+    <w:p>
+      <w:pPr>
+        <w:spacing w:line="360" w:lineRule="auto"/>
+        <w:ind w:left="360"/>
+        <w:jc w:val="both"/>
+        <w:rPr>
+          <w:lang w:val="en-GB"/>
+        </w:rPr>
+      </w:pPr>
+    </w:p>
+    <w:p>
+      <w:pPr>
+        <w:spacing w:line="360" w:lineRule="auto"/>
+        <w:ind w:left="360"/>
+        <w:jc w:val="both"/>
+        <w:rPr>
+          <w:lang w:val="en-GB"/>
+        </w:rPr>
+      </w:pPr>
+    </w:p>
+    <w:p>
+      <w:pPr>
+        <w:spacing w:line="360" w:lineRule="auto"/>
+        <w:ind w:left="360"/>
+        <w:jc w:val="both"/>
+        <w:rPr>
+          <w:lang w:val="en-GB"/>
+        </w:rPr>
+      </w:pPr>
       <w:r>
         <w:rPr>
           <w:lang w:val="en-GB"/>
         </w:rPr>
         <w:drawing>
-          <wp:inline distT="0" distB="0" distL="0" distR="0" wp14:anchorId="2F29B122" wp14:editId="6202EA0D">
-            <wp:extent cx="5943600" cy="2006600"/>
+          <wp:inline distT="0" distB="0" distL="0" distR="0" wp14:anchorId="0DC45945" wp14:editId="0A35FDF1">
+            <wp:extent cx="5943600" cy="2209800"/>
             <wp:effectExtent l="0" t="0" r="0" b="0"/>
-            <wp:docPr id="20" name="Picture 20"/>
+            <wp:docPr id="9" name="Picture 9"/>
             <wp:cNvGraphicFramePr>
               <a:graphicFrameLocks xmlns:a="http://schemas.openxmlformats.org/drawingml/2006/main" noChangeAspect="1"/>
             </wp:cNvGraphicFramePr>
@@ -3518,7 +3529,7 @@
                   <pic:spPr>
                     <a:xfrm>
                       <a:off x="0" y="0"/>
-                      <a:ext cx="5943600" cy="2006600"/>
+                      <a:ext cx="5943600" cy="2209800"/>
                     </a:xfrm>
                     <a:prstGeom prst="rect">
                       <a:avLst/>
@@ -3534,36 +3545,6 @@
     <w:p>
       <w:pPr>
         <w:spacing w:line="360" w:lineRule="auto"/>
-        <w:ind w:left="360"/>
-        <w:jc w:val="both"/>
-        <w:rPr>
-          <w:lang w:val="en-GB"/>
-        </w:rPr>
-      </w:pPr>
-    </w:p>
-    <w:p>
-      <w:pPr>
-        <w:spacing w:line="360" w:lineRule="auto"/>
-        <w:ind w:left="360"/>
-        <w:jc w:val="both"/>
-        <w:rPr>
-          <w:lang w:val="en-GB"/>
-        </w:rPr>
-      </w:pPr>
-    </w:p>
-    <w:p>
-      <w:pPr>
-        <w:spacing w:line="360" w:lineRule="auto"/>
-        <w:ind w:left="360"/>
-        <w:jc w:val="both"/>
-        <w:rPr>
-          <w:lang w:val="en-GB"/>
-        </w:rPr>
-      </w:pPr>
-    </w:p>
-    <w:p>
-      <w:pPr>
-        <w:spacing w:line="360" w:lineRule="auto"/>
         <w:jc w:val="both"/>
         <w:rPr>
           <w:lang w:val="en-GB"/>
@@ -3602,143 +3583,143 @@
           <w:b/>
           <w:lang w:val="en-GB"/>
         </w:rPr>
+        <w:t>Problem four: statistical distribution of each student grade:</w:t>
+      </w:r>
+    </w:p>
+    <w:p>
+      <w:pPr>
+        <w:spacing w:line="360" w:lineRule="auto"/>
+        <w:jc w:val="both"/>
+        <w:rPr>
+          <w:b/>
+          <w:lang w:val="en-GB"/>
+        </w:rPr>
+      </w:pPr>
+    </w:p>
+    <w:p>
+      <w:pPr>
+        <w:spacing w:line="360" w:lineRule="auto"/>
+        <w:jc w:val="both"/>
+        <w:rPr>
+          <w:lang w:val="en-GB"/>
+        </w:rPr>
+      </w:pPr>
+      <w:r>
+        <w:rPr>
+          <w:lang w:val="en-GB"/>
+        </w:rPr>
+        <w:t xml:space="preserve">To achieve this , a </w:t>
+      </w:r>
+      <w:r>
+        <w:rPr>
+          <w:lang w:val="en-GB"/>
+        </w:rPr>
+        <w:t xml:space="preserve">new </w:t>
+      </w:r>
+      <w:r>
+        <w:rPr>
+          <w:lang w:val="en-GB"/>
+        </w:rPr>
+        <w:t xml:space="preserve"> co</w:t>
+      </w:r>
+      <w:r>
+        <w:rPr>
+          <w:lang w:val="en-GB"/>
+        </w:rPr>
+        <w:t xml:space="preserve">lumn called </w:t>
+      </w:r>
+      <w:r>
+        <w:rPr>
+          <w:lang w:val="en-GB"/>
+        </w:rPr>
+        <w:t>student</w:t>
+      </w:r>
+      <w:r>
+        <w:rPr>
+          <w:lang w:val="en-GB"/>
+        </w:rPr>
+        <w:t xml:space="preserve"> grade bands </w:t>
+      </w:r>
+      <w:r>
+        <w:rPr>
+          <w:lang w:val="en-GB"/>
+        </w:rPr>
+        <w:t>so</w:t>
+      </w:r>
+      <w:r>
+        <w:rPr>
+          <w:lang w:val="en-GB"/>
+        </w:rPr>
+        <w:t xml:space="preserve"> </w:t>
+      </w:r>
+      <w:r>
+        <w:rPr>
+          <w:lang w:val="en-GB"/>
+        </w:rPr>
+        <w:t>established</w:t>
+      </w:r>
+      <w:r>
+        <w:rPr>
+          <w:lang w:val="en-GB"/>
+        </w:rPr>
+        <w:t xml:space="preserve"> and then a new function that reads from the next tables containing the grade band is inserted and then read across using the excel VLOOKUP function to read this data into the newly created </w:t>
+      </w:r>
+      <w:r>
+        <w:rPr>
+          <w:lang w:val="en-GB"/>
+        </w:rPr>
+        <w:t>column list for grade bands; the result is as follows :</w:t>
+      </w:r>
+    </w:p>
+    <w:p>
+      <w:pPr>
+        <w:spacing w:line="360" w:lineRule="auto"/>
+        <w:jc w:val="both"/>
+        <w:rPr>
+          <w:i/>
+          <w:lang w:val="en-GB"/>
+        </w:rPr>
+      </w:pPr>
+      <w:r>
+        <w:rPr>
+          <w:i/>
+          <w:lang w:val="en-GB"/>
+        </w:rPr>
+        <w:t>=</w:t>
+      </w:r>
+      <w:r>
+        <w:rPr>
+          <w:i/>
+          <w:lang w:val="en-GB"/>
+        </w:rPr>
+        <w:t>VLOOKUP (</w:t>
+      </w:r>
+      <w:r>
+        <w:rPr>
+          <w:i/>
+          <w:lang w:val="en-GB"/>
+        </w:rPr>
+        <w:t>$H$2:$H$15,grades_bands!$A$2:$B$45,2,0)</w:t>
+      </w:r>
+    </w:p>
+    <w:p>
+      <w:pPr>
+        <w:spacing w:line="360" w:lineRule="auto"/>
+        <w:jc w:val="both"/>
+        <w:rPr>
+          <w:lang w:val="en-GB"/>
+        </w:rPr>
+      </w:pPr>
+      <w:r>
+        <w:rPr>
+          <w:lang w:val="en-GB"/>
+        </w:rPr>
         <w:lastRenderedPageBreak/>
-        <w:t>Problem four: statistical distribution of each student grade:</w:t>
-      </w:r>
-    </w:p>
-    <w:p>
-      <w:pPr>
-        <w:spacing w:line="360" w:lineRule="auto"/>
-        <w:jc w:val="both"/>
-        <w:rPr>
-          <w:b/>
-          <w:lang w:val="en-GB"/>
-        </w:rPr>
-      </w:pPr>
-    </w:p>
-    <w:p>
-      <w:pPr>
-        <w:spacing w:line="360" w:lineRule="auto"/>
-        <w:jc w:val="both"/>
-        <w:rPr>
-          <w:lang w:val="en-GB"/>
-        </w:rPr>
-      </w:pPr>
-      <w:r>
-        <w:rPr>
-          <w:lang w:val="en-GB"/>
-        </w:rPr>
-        <w:t xml:space="preserve">To achieve this , a </w:t>
-      </w:r>
-      <w:r>
-        <w:rPr>
-          <w:lang w:val="en-GB"/>
-        </w:rPr>
-        <w:t xml:space="preserve">new </w:t>
-      </w:r>
-      <w:r>
-        <w:rPr>
-          <w:lang w:val="en-GB"/>
-        </w:rPr>
-        <w:t xml:space="preserve"> co</w:t>
-      </w:r>
-      <w:r>
-        <w:rPr>
-          <w:lang w:val="en-GB"/>
-        </w:rPr>
-        <w:t xml:space="preserve">lumn called </w:t>
-      </w:r>
-      <w:r>
-        <w:rPr>
-          <w:lang w:val="en-GB"/>
-        </w:rPr>
-        <w:t>student</w:t>
-      </w:r>
-      <w:r>
-        <w:rPr>
-          <w:lang w:val="en-GB"/>
-        </w:rPr>
-        <w:t xml:space="preserve"> grade bands </w:t>
-      </w:r>
-      <w:r>
-        <w:rPr>
-          <w:lang w:val="en-GB"/>
-        </w:rPr>
-        <w:t>so</w:t>
-      </w:r>
-      <w:r>
-        <w:rPr>
-          <w:lang w:val="en-GB"/>
-        </w:rPr>
-        <w:t xml:space="preserve"> </w:t>
-      </w:r>
-      <w:r>
-        <w:rPr>
-          <w:lang w:val="en-GB"/>
-        </w:rPr>
-        <w:t>established</w:t>
-      </w:r>
-      <w:r>
-        <w:rPr>
-          <w:lang w:val="en-GB"/>
-        </w:rPr>
-        <w:t xml:space="preserve"> and then a new function that reads from the next tables containing the grade band is inserted and then read across using the excel VLOOKUP function to read this data into the newly created </w:t>
-      </w:r>
-      <w:r>
-        <w:rPr>
-          <w:lang w:val="en-GB"/>
-        </w:rPr>
-        <w:t>column list for grade bands; the result is as follows :</w:t>
-      </w:r>
-    </w:p>
-    <w:p>
-      <w:pPr>
-        <w:spacing w:line="360" w:lineRule="auto"/>
-        <w:jc w:val="both"/>
-        <w:rPr>
-          <w:i/>
-          <w:lang w:val="en-GB"/>
-        </w:rPr>
-      </w:pPr>
-      <w:r>
-        <w:rPr>
-          <w:i/>
-          <w:lang w:val="en-GB"/>
-        </w:rPr>
-        <w:t>=</w:t>
-      </w:r>
-      <w:r>
-        <w:rPr>
-          <w:i/>
-          <w:lang w:val="en-GB"/>
-        </w:rPr>
-        <w:t>VLOOKUP (</w:t>
-      </w:r>
-      <w:r>
-        <w:rPr>
-          <w:i/>
-          <w:lang w:val="en-GB"/>
-        </w:rPr>
-        <w:t>$H$2:$H$15,grades_bands!$A$2:$B$45,2,0)</w:t>
-      </w:r>
-    </w:p>
-    <w:p>
-      <w:pPr>
-        <w:spacing w:line="360" w:lineRule="auto"/>
-        <w:jc w:val="both"/>
-        <w:rPr>
-          <w:lang w:val="en-GB"/>
-        </w:rPr>
-      </w:pPr>
-      <w:r>
-        <w:rPr>
-          <w:lang w:val="en-GB"/>
-        </w:rPr>
         <w:drawing>
-          <wp:inline distT="0" distB="0" distL="0" distR="0" wp14:anchorId="67157635" wp14:editId="3D64CBDC">
-            <wp:extent cx="1438476" cy="3810532"/>
-            <wp:effectExtent l="0" t="0" r="9525" b="0"/>
-            <wp:docPr id="10" name="Picture 10"/>
+          <wp:inline distT="0" distB="0" distL="0" distR="0" wp14:anchorId="2D57A387" wp14:editId="5E8665BA">
+            <wp:extent cx="5649113" cy="3038899"/>
+            <wp:effectExtent l="0" t="0" r="8890" b="9525"/>
+            <wp:docPr id="11" name="Picture 11"/>
             <wp:cNvGraphicFramePr>
               <a:graphicFrameLocks xmlns:a="http://schemas.openxmlformats.org/drawingml/2006/main" noChangeAspect="1"/>
             </wp:cNvGraphicFramePr>
@@ -3758,7 +3739,7 @@
                   <pic:spPr>
                     <a:xfrm>
                       <a:off x="0" y="0"/>
-                      <a:ext cx="1438476" cy="3810532"/>
+                      <a:ext cx="5649113" cy="3038899"/>
                     </a:xfrm>
                     <a:prstGeom prst="rect">
                       <a:avLst/>
@@ -3797,16 +3778,292 @@
           <w:lang w:val="en-GB"/>
         </w:rPr>
       </w:pPr>
-      <w:r>
-        <w:rPr>
+    </w:p>
+    <w:p>
+      <w:pPr>
+        <w:spacing w:line="360" w:lineRule="auto"/>
+        <w:jc w:val="both"/>
+        <w:rPr>
+          <w:lang w:val="en-GB"/>
+        </w:rPr>
+      </w:pPr>
+    </w:p>
+    <w:p>
+      <w:pPr>
+        <w:spacing w:line="360" w:lineRule="auto"/>
+        <w:jc w:val="both"/>
+        <w:rPr>
+          <w:lang w:val="en-GB"/>
+        </w:rPr>
+      </w:pPr>
+    </w:p>
+    <w:p>
+      <w:pPr>
+        <w:spacing w:line="360" w:lineRule="auto"/>
+        <w:jc w:val="both"/>
+        <w:rPr>
+          <w:lang w:val="en-GB"/>
+        </w:rPr>
+      </w:pPr>
+    </w:p>
+    <w:p>
+      <w:pPr>
+        <w:spacing w:line="360" w:lineRule="auto"/>
+        <w:jc w:val="both"/>
+        <w:rPr>
+          <w:lang w:val="en-GB"/>
+        </w:rPr>
+      </w:pPr>
+    </w:p>
+    <w:p>
+      <w:pPr>
+        <w:spacing w:line="360" w:lineRule="auto"/>
+        <w:jc w:val="both"/>
+        <w:rPr>
+          <w:lang w:val="en-GB"/>
+        </w:rPr>
+      </w:pPr>
+    </w:p>
+    <w:p>
+      <w:pPr>
+        <w:spacing w:line="360" w:lineRule="auto"/>
+        <w:jc w:val="both"/>
+        <w:rPr>
+          <w:lang w:val="en-GB"/>
+        </w:rPr>
+      </w:pPr>
+    </w:p>
+    <w:p>
+      <w:pPr>
+        <w:spacing w:line="360" w:lineRule="auto"/>
+        <w:jc w:val="both"/>
+        <w:rPr>
+          <w:lang w:val="en-GB"/>
+        </w:rPr>
+      </w:pPr>
+    </w:p>
+    <w:p>
+      <w:pPr>
+        <w:spacing w:line="360" w:lineRule="auto"/>
+        <w:jc w:val="both"/>
+        <w:rPr>
+          <w:lang w:val="en-GB"/>
+        </w:rPr>
+      </w:pPr>
+    </w:p>
+    <w:p>
+      <w:pPr>
+        <w:spacing w:line="360" w:lineRule="auto"/>
+        <w:jc w:val="both"/>
+        <w:rPr>
+          <w:lang w:val="en-GB"/>
+        </w:rPr>
+      </w:pPr>
+    </w:p>
+    <w:p>
+      <w:pPr>
+        <w:spacing w:line="360" w:lineRule="auto"/>
+        <w:jc w:val="both"/>
+        <w:rPr>
+          <w:lang w:val="en-GB"/>
+        </w:rPr>
+      </w:pPr>
+    </w:p>
+    <w:p>
+      <w:pPr>
+        <w:spacing w:line="360" w:lineRule="auto"/>
+        <w:jc w:val="both"/>
+        <w:rPr>
+          <w:lang w:val="en-GB"/>
+        </w:rPr>
+      </w:pPr>
+    </w:p>
+    <w:p>
+      <w:pPr>
+        <w:spacing w:line="360" w:lineRule="auto"/>
+        <w:jc w:val="both"/>
+        <w:rPr>
+          <w:b/>
+          <w:lang w:val="en-GB"/>
+        </w:rPr>
+      </w:pPr>
+      <w:r>
+        <w:rPr>
+          <w:b/>
           <w:lang w:val="en-GB"/>
         </w:rPr>
         <w:lastRenderedPageBreak/>
+        <w:t>Dat</w:t>
+      </w:r>
+      <w:r>
+        <w:rPr>
+          <w:b/>
+          <w:lang w:val="en-GB"/>
+        </w:rPr>
+        <w:t xml:space="preserve">a presentations </w:t>
+      </w:r>
+    </w:p>
+    <w:p>
+      <w:pPr>
+        <w:spacing w:line="360" w:lineRule="auto"/>
+        <w:jc w:val="both"/>
+        <w:rPr>
+          <w:lang w:val="en-GB"/>
+        </w:rPr>
+      </w:pPr>
+      <w:r>
+        <w:rPr>
+          <w:lang w:val="en-GB"/>
+        </w:rPr>
+        <w:t xml:space="preserve">A summary </w:t>
+      </w:r>
+      <w:r>
+        <w:rPr>
+          <w:lang w:val="en-GB"/>
+        </w:rPr>
+        <w:t>presentation of</w:t>
+      </w:r>
+      <w:r>
+        <w:rPr>
+          <w:lang w:val="en-GB"/>
+        </w:rPr>
+        <w:t xml:space="preserve"> this data was also </w:t>
+      </w:r>
+      <w:r>
+        <w:rPr>
+          <w:lang w:val="en-GB"/>
+        </w:rPr>
+        <w:t>visualised</w:t>
+      </w:r>
+      <w:r>
+        <w:rPr>
+          <w:lang w:val="en-GB"/>
+        </w:rPr>
+        <w:t xml:space="preserve"> to </w:t>
+      </w:r>
+      <w:r>
+        <w:rPr>
+          <w:lang w:val="en-GB"/>
+        </w:rPr>
+        <w:t>reveal</w:t>
+      </w:r>
+      <w:r>
+        <w:rPr>
+          <w:lang w:val="en-GB"/>
+        </w:rPr>
+        <w:t xml:space="preserve"> some of the quickest trends. For </w:t>
+      </w:r>
+      <w:r>
+        <w:rPr>
+          <w:lang w:val="en-GB"/>
+        </w:rPr>
+        <w:t>instance</w:t>
+      </w:r>
+      <w:r>
+        <w:rPr>
+          <w:lang w:val="en-GB"/>
+        </w:rPr>
+        <w:t xml:space="preserve">, the analysis of the top </w:t>
+      </w:r>
+      <w:r>
+        <w:rPr>
+          <w:lang w:val="en-GB"/>
+        </w:rPr>
+        <w:t>student’s</w:t>
+      </w:r>
+      <w:r>
+        <w:rPr>
+          <w:lang w:val="en-GB"/>
+        </w:rPr>
+        <w:t xml:space="preserve"> </w:t>
+      </w:r>
+      <w:r>
+        <w:rPr>
+          <w:lang w:val="en-GB"/>
+        </w:rPr>
+        <w:t>ordered against</w:t>
+      </w:r>
+      <w:r>
+        <w:rPr>
+          <w:lang w:val="en-GB"/>
+        </w:rPr>
+        <w:t xml:space="preserve"> their </w:t>
+      </w:r>
+      <w:r>
+        <w:rPr>
+          <w:lang w:val="en-GB"/>
+        </w:rPr>
+        <w:t>weighted</w:t>
+      </w:r>
+      <w:r>
+        <w:rPr>
+          <w:lang w:val="en-GB"/>
+        </w:rPr>
+        <w:t xml:space="preserve"> marks </w:t>
+      </w:r>
+      <w:r>
+        <w:rPr>
+          <w:lang w:val="en-GB"/>
+        </w:rPr>
+        <w:t>revealed</w:t>
+      </w:r>
+      <w:r>
+        <w:rPr>
+          <w:lang w:val="en-GB"/>
+        </w:rPr>
+        <w:t xml:space="preserve"> the following </w:t>
+      </w:r>
+      <w:r>
+        <w:rPr>
+          <w:lang w:val="en-GB"/>
+        </w:rPr>
+        <w:t>data. It can be observed</w:t>
+      </w:r>
+      <w:r>
+        <w:rPr>
+          <w:lang w:val="en-GB"/>
+        </w:rPr>
+        <w:t xml:space="preserve"> that Albert and Eva were leading at </w:t>
+      </w:r>
+      <w:r>
+        <w:rPr>
+          <w:lang w:val="en-GB"/>
+        </w:rPr>
+        <w:t>the front while</w:t>
+      </w:r>
+      <w:r>
+        <w:rPr>
+          <w:lang w:val="en-GB"/>
+        </w:rPr>
+        <w:t xml:space="preserve"> Janis and Peter came at the last.</w:t>
+      </w:r>
+    </w:p>
+    <w:p>
+      <w:pPr>
+        <w:spacing w:line="360" w:lineRule="auto"/>
+        <w:jc w:val="both"/>
+        <w:rPr>
+          <w:lang w:val="en-GB"/>
+        </w:rPr>
+      </w:pPr>
+    </w:p>
+    <w:p>
+      <w:pPr>
+        <w:spacing w:line="360" w:lineRule="auto"/>
+        <w:jc w:val="both"/>
+        <w:rPr>
+          <w:lang w:val="en-GB"/>
+        </w:rPr>
+      </w:pPr>
+      <w:r>
+        <w:rPr>
+          <w:lang w:val="en-GB"/>
+        </w:rPr>
         <w:drawing>
-          <wp:inline distT="0" distB="0" distL="0" distR="0" wp14:anchorId="52BDDEB6" wp14:editId="00E814E4">
-            <wp:extent cx="5943600" cy="1713230"/>
-            <wp:effectExtent l="0" t="0" r="0" b="1270"/>
-            <wp:docPr id="21" name="Picture 21"/>
+          <wp:inline distT="0" distB="0" distL="0" distR="0" wp14:anchorId="39451D67" wp14:editId="0712F1A3">
+            <wp:extent cx="5849166" cy="2791215"/>
+            <wp:effectExtent l="0" t="0" r="0" b="9525"/>
+            <wp:docPr id="12" name="Picture 12"/>
             <wp:cNvGraphicFramePr>
               <a:graphicFrameLocks xmlns:a="http://schemas.openxmlformats.org/drawingml/2006/main" noChangeAspect="1"/>
             </wp:cNvGraphicFramePr>
@@ -3826,7 +4083,7 @@
                   <pic:spPr>
                     <a:xfrm>
                       <a:off x="0" y="0"/>
-                      <a:ext cx="5943600" cy="1713230"/>
+                      <a:ext cx="5849166" cy="2791215"/>
                     </a:xfrm>
                     <a:prstGeom prst="rect">
                       <a:avLst/>
@@ -3910,294 +4167,16 @@
           <w:lang w:val="en-GB"/>
         </w:rPr>
       </w:pPr>
-    </w:p>
-    <w:p>
-      <w:pPr>
-        <w:spacing w:line="360" w:lineRule="auto"/>
-        <w:jc w:val="both"/>
-        <w:rPr>
-          <w:lang w:val="en-GB"/>
-        </w:rPr>
-      </w:pPr>
-    </w:p>
-    <w:p>
-      <w:pPr>
-        <w:spacing w:line="360" w:lineRule="auto"/>
-        <w:jc w:val="both"/>
-        <w:rPr>
-          <w:lang w:val="en-GB"/>
-        </w:rPr>
-      </w:pPr>
-    </w:p>
-    <w:p>
-      <w:pPr>
-        <w:spacing w:line="360" w:lineRule="auto"/>
-        <w:jc w:val="both"/>
-        <w:rPr>
-          <w:lang w:val="en-GB"/>
-        </w:rPr>
-      </w:pPr>
-    </w:p>
-    <w:p>
-      <w:pPr>
-        <w:spacing w:line="360" w:lineRule="auto"/>
-        <w:jc w:val="both"/>
-        <w:rPr>
-          <w:lang w:val="en-GB"/>
-        </w:rPr>
-      </w:pPr>
-    </w:p>
-    <w:p>
-      <w:pPr>
-        <w:spacing w:line="360" w:lineRule="auto"/>
-        <w:jc w:val="both"/>
-        <w:rPr>
-          <w:lang w:val="en-GB"/>
-        </w:rPr>
-      </w:pPr>
-    </w:p>
-    <w:p>
-      <w:pPr>
-        <w:spacing w:line="360" w:lineRule="auto"/>
-        <w:jc w:val="both"/>
-        <w:rPr>
-          <w:lang w:val="en-GB"/>
-        </w:rPr>
-      </w:pPr>
-    </w:p>
-    <w:p>
-      <w:pPr>
-        <w:spacing w:line="360" w:lineRule="auto"/>
-        <w:jc w:val="both"/>
-        <w:rPr>
-          <w:lang w:val="en-GB"/>
-        </w:rPr>
-      </w:pPr>
-    </w:p>
-    <w:p>
-      <w:pPr>
-        <w:spacing w:line="360" w:lineRule="auto"/>
-        <w:jc w:val="both"/>
-        <w:rPr>
-          <w:lang w:val="en-GB"/>
-        </w:rPr>
-      </w:pPr>
-    </w:p>
-    <w:p>
-      <w:pPr>
-        <w:spacing w:line="360" w:lineRule="auto"/>
-        <w:jc w:val="both"/>
-        <w:rPr>
-          <w:lang w:val="en-GB"/>
-        </w:rPr>
-      </w:pPr>
-    </w:p>
-    <w:p>
-      <w:pPr>
-        <w:spacing w:line="360" w:lineRule="auto"/>
-        <w:jc w:val="both"/>
-        <w:rPr>
-          <w:lang w:val="en-GB"/>
-        </w:rPr>
-      </w:pPr>
-    </w:p>
-    <w:p>
-      <w:pPr>
-        <w:spacing w:line="360" w:lineRule="auto"/>
-        <w:jc w:val="both"/>
-        <w:rPr>
-          <w:b/>
-          <w:lang w:val="en-GB"/>
-        </w:rPr>
-      </w:pPr>
-      <w:r>
-        <w:rPr>
-          <w:b/>
-          <w:lang w:val="en-GB"/>
+      <w:r>
+        <w:rPr>
+          <w:noProof/>
         </w:rPr>
         <w:lastRenderedPageBreak/>
-        <w:t xml:space="preserve">Data presentations </w:t>
-      </w:r>
-    </w:p>
-    <w:p>
-      <w:pPr>
-        <w:spacing w:line="360" w:lineRule="auto"/>
-        <w:jc w:val="both"/>
-        <w:rPr>
-          <w:lang w:val="en-GB"/>
-        </w:rPr>
-      </w:pPr>
-      <w:r>
-        <w:rPr>
-          <w:lang w:val="en-GB"/>
-        </w:rPr>
-        <w:t xml:space="preserve">A summary </w:t>
-      </w:r>
-      <w:r>
-        <w:rPr>
-          <w:lang w:val="en-GB"/>
-        </w:rPr>
-        <w:t>presentation of</w:t>
-      </w:r>
-      <w:r>
-        <w:rPr>
-          <w:lang w:val="en-GB"/>
-        </w:rPr>
-        <w:t xml:space="preserve"> this data was also </w:t>
-      </w:r>
-      <w:r>
-        <w:rPr>
-          <w:lang w:val="en-GB"/>
-        </w:rPr>
-        <w:t>visualised</w:t>
-      </w:r>
-      <w:r>
-        <w:rPr>
-          <w:lang w:val="en-GB"/>
-        </w:rPr>
-        <w:t xml:space="preserve"> to </w:t>
-      </w:r>
-      <w:r>
-        <w:rPr>
-          <w:lang w:val="en-GB"/>
-        </w:rPr>
-        <w:t>reveal</w:t>
-      </w:r>
-      <w:r>
-        <w:rPr>
-          <w:lang w:val="en-GB"/>
-        </w:rPr>
-        <w:t xml:space="preserve"> some of the quickest trends. For </w:t>
-      </w:r>
-      <w:r>
-        <w:rPr>
-          <w:lang w:val="en-GB"/>
-        </w:rPr>
-        <w:t>instance</w:t>
-      </w:r>
-      <w:r>
-        <w:rPr>
-          <w:lang w:val="en-GB"/>
-        </w:rPr>
-        <w:t xml:space="preserve">, the analysis of the top </w:t>
-      </w:r>
-      <w:r>
-        <w:rPr>
-          <w:lang w:val="en-GB"/>
-        </w:rPr>
-        <w:t>student’s</w:t>
-      </w:r>
-      <w:r>
-        <w:rPr>
-          <w:lang w:val="en-GB"/>
-        </w:rPr>
-        <w:t xml:space="preserve"> </w:t>
-      </w:r>
-      <w:r>
-        <w:rPr>
-          <w:lang w:val="en-GB"/>
-        </w:rPr>
-        <w:t>ordered against</w:t>
-      </w:r>
-      <w:r>
-        <w:rPr>
-          <w:lang w:val="en-GB"/>
-        </w:rPr>
-        <w:t xml:space="preserve"> their </w:t>
-      </w:r>
-      <w:r>
-        <w:rPr>
-          <w:lang w:val="en-GB"/>
-        </w:rPr>
-        <w:t>weighted</w:t>
-      </w:r>
-      <w:r>
-        <w:rPr>
-          <w:lang w:val="en-GB"/>
-        </w:rPr>
-        <w:t xml:space="preserve"> marks </w:t>
-      </w:r>
-      <w:r>
-        <w:rPr>
-          <w:lang w:val="en-GB"/>
-        </w:rPr>
-        <w:t>revealed</w:t>
-      </w:r>
-      <w:r>
-        <w:rPr>
-          <w:lang w:val="en-GB"/>
-        </w:rPr>
-        <w:t xml:space="preserve"> the following </w:t>
-      </w:r>
-      <w:r>
-        <w:rPr>
-          <w:lang w:val="en-GB"/>
-        </w:rPr>
-        <w:t>data. It can be observed</w:t>
-      </w:r>
-      <w:r>
-        <w:rPr>
-          <w:lang w:val="en-GB"/>
-        </w:rPr>
-        <w:t xml:space="preserve"> that Albert and Eva were leading at </w:t>
-      </w:r>
-      <w:r>
-        <w:rPr>
-          <w:lang w:val="en-GB"/>
-        </w:rPr>
-        <w:t>the front while</w:t>
-      </w:r>
-      <w:r>
-        <w:rPr>
-          <w:lang w:val="en-GB"/>
-        </w:rPr>
-        <w:t xml:space="preserve"> Janis and Peter came at the last.</w:t>
-      </w:r>
-    </w:p>
-    <w:p>
-      <w:pPr>
-        <w:spacing w:line="360" w:lineRule="auto"/>
-        <w:jc w:val="both"/>
-        <w:rPr>
-          <w:lang w:val="en-GB"/>
-        </w:rPr>
-      </w:pPr>
-    </w:p>
-    <w:p>
-      <w:pPr>
-        <w:spacing w:line="360" w:lineRule="auto"/>
-        <w:jc w:val="both"/>
-        <w:rPr>
-          <w:lang w:val="en-GB"/>
-        </w:rPr>
-      </w:pPr>
-    </w:p>
-    <w:p>
-      <w:pPr>
-        <w:spacing w:line="360" w:lineRule="auto"/>
-        <w:jc w:val="both"/>
-        <w:rPr>
-          <w:lang w:val="en-GB"/>
-        </w:rPr>
-      </w:pPr>
-    </w:p>
-    <w:p>
-      <w:pPr>
-        <w:spacing w:line="360" w:lineRule="auto"/>
-        <w:jc w:val="both"/>
-        <w:rPr>
-          <w:lang w:val="en-GB"/>
-        </w:rPr>
-      </w:pPr>
-      <w:r>
-        <w:rPr>
-          <w:lang w:val="en-GB"/>
-        </w:rPr>
         <w:drawing>
-          <wp:inline distT="0" distB="0" distL="0" distR="0" wp14:anchorId="11898B96" wp14:editId="43CF49A9">
-            <wp:extent cx="5943600" cy="2919095"/>
-            <wp:effectExtent l="0" t="0" r="0" b="0"/>
-            <wp:docPr id="14" name="Picture 14"/>
+          <wp:inline distT="0" distB="0" distL="0" distR="0" wp14:anchorId="36080A05" wp14:editId="3DC9B2D7">
+            <wp:extent cx="4715533" cy="2781688"/>
+            <wp:effectExtent l="0" t="0" r="8890" b="0"/>
+            <wp:docPr id="15" name="Picture 15"/>
             <wp:cNvGraphicFramePr>
               <a:graphicFrameLocks xmlns:a="http://schemas.openxmlformats.org/drawingml/2006/main" noChangeAspect="1"/>
             </wp:cNvGraphicFramePr>
@@ -4217,101 +4196,6 @@
                   <pic:spPr>
                     <a:xfrm>
                       <a:off x="0" y="0"/>
-                      <a:ext cx="5943600" cy="2919095"/>
-                    </a:xfrm>
-                    <a:prstGeom prst="rect">
-                      <a:avLst/>
-                    </a:prstGeom>
-                  </pic:spPr>
-                </pic:pic>
-              </a:graphicData>
-            </a:graphic>
-          </wp:inline>
-        </w:drawing>
-      </w:r>
-    </w:p>
-    <w:p>
-      <w:pPr>
-        <w:spacing w:line="360" w:lineRule="auto"/>
-        <w:jc w:val="both"/>
-        <w:rPr>
-          <w:lang w:val="en-GB"/>
-        </w:rPr>
-      </w:pPr>
-    </w:p>
-    <w:p>
-      <w:pPr>
-        <w:spacing w:line="360" w:lineRule="auto"/>
-        <w:jc w:val="both"/>
-        <w:rPr>
-          <w:lang w:val="en-GB"/>
-        </w:rPr>
-      </w:pPr>
-    </w:p>
-    <w:p>
-      <w:pPr>
-        <w:spacing w:line="360" w:lineRule="auto"/>
-        <w:jc w:val="both"/>
-        <w:rPr>
-          <w:lang w:val="en-GB"/>
-        </w:rPr>
-      </w:pPr>
-    </w:p>
-    <w:p>
-      <w:pPr>
-        <w:spacing w:line="360" w:lineRule="auto"/>
-        <w:jc w:val="both"/>
-        <w:rPr>
-          <w:lang w:val="en-GB"/>
-        </w:rPr>
-      </w:pPr>
-    </w:p>
-    <w:p>
-      <w:pPr>
-        <w:spacing w:line="360" w:lineRule="auto"/>
-        <w:jc w:val="both"/>
-        <w:rPr>
-          <w:lang w:val="en-GB"/>
-        </w:rPr>
-      </w:pPr>
-    </w:p>
-    <w:p>
-      <w:pPr>
-        <w:spacing w:line="360" w:lineRule="auto"/>
-        <w:jc w:val="both"/>
-        <w:rPr>
-          <w:lang w:val="en-GB"/>
-        </w:rPr>
-      </w:pPr>
-      <w:r>
-        <w:rPr>
-          <w:lang w:val="en-GB"/>
-        </w:rPr>
-        <w:lastRenderedPageBreak/>
-        <w:drawing>
-          <wp:inline distT="0" distB="0" distL="0" distR="0" wp14:anchorId="36080A05" wp14:editId="3DC9B2D7">
-            <wp:extent cx="4715533" cy="2781688"/>
-            <wp:effectExtent l="0" t="0" r="8890" b="0"/>
-            <wp:docPr id="15" name="Picture 15"/>
-            <wp:cNvGraphicFramePr>
-              <a:graphicFrameLocks xmlns:a="http://schemas.openxmlformats.org/drawingml/2006/main" noChangeAspect="1"/>
-            </wp:cNvGraphicFramePr>
-            <a:graphic xmlns:a="http://schemas.openxmlformats.org/drawingml/2006/main">
-              <a:graphicData uri="http://schemas.openxmlformats.org/drawingml/2006/picture">
-                <pic:pic xmlns:pic="http://schemas.openxmlformats.org/drawingml/2006/picture">
-                  <pic:nvPicPr>
-                    <pic:cNvPr id="1" name=""/>
-                    <pic:cNvPicPr/>
-                  </pic:nvPicPr>
-                  <pic:blipFill>
-                    <a:blip r:embed="rId15"/>
-                    <a:stretch>
-                      <a:fillRect/>
-                    </a:stretch>
-                  </pic:blipFill>
-                  <pic:spPr>
-                    <a:xfrm>
-                      <a:off x="0" y="0"/>
                       <a:ext cx="4715533" cy="2781688"/>
                     </a:xfrm>
                     <a:prstGeom prst="rect">
@@ -4441,46 +4325,6 @@
           <w:lang w:val="en-GB"/>
         </w:rPr>
       </w:pPr>
-      <w:r>
-        <w:rPr>
-          <w:lang w:val="en-GB"/>
-        </w:rPr>
-        <w:drawing>
-          <wp:inline distT="0" distB="0" distL="0" distR="0" wp14:anchorId="67A5C4FF" wp14:editId="04578A26">
-            <wp:extent cx="5943600" cy="2653665"/>
-            <wp:effectExtent l="0" t="0" r="0" b="0"/>
-            <wp:docPr id="16" name="Picture 16"/>
-            <wp:cNvGraphicFramePr>
-              <a:graphicFrameLocks xmlns:a="http://schemas.openxmlformats.org/drawingml/2006/main" noChangeAspect="1"/>
-            </wp:cNvGraphicFramePr>
-            <a:graphic xmlns:a="http://schemas.openxmlformats.org/drawingml/2006/main">
-              <a:graphicData uri="http://schemas.openxmlformats.org/drawingml/2006/picture">
-                <pic:pic xmlns:pic="http://schemas.openxmlformats.org/drawingml/2006/picture">
-                  <pic:nvPicPr>
-                    <pic:cNvPr id="1" name=""/>
-                    <pic:cNvPicPr/>
-                  </pic:nvPicPr>
-                  <pic:blipFill>
-                    <a:blip r:embed="rId16"/>
-                    <a:stretch>
-                      <a:fillRect/>
-                    </a:stretch>
-                  </pic:blipFill>
-                  <pic:spPr>
-                    <a:xfrm>
-                      <a:off x="0" y="0"/>
-                      <a:ext cx="5943600" cy="2653665"/>
-                    </a:xfrm>
-                    <a:prstGeom prst="rect">
-                      <a:avLst/>
-                    </a:prstGeom>
-                  </pic:spPr>
-                </pic:pic>
-              </a:graphicData>
-            </a:graphic>
-          </wp:inline>
-        </w:drawing>
-      </w:r>
     </w:p>
     <w:p>
       <w:pPr>

</xml_diff>